<commit_message>
Mise à jour exercice 4
</commit_message>
<xml_diff>
--- a/exercices/04-illustrator-et-fond-carte.docx
+++ b/exercices/04-illustrator-et-fond-carte.docx
@@ -5,9 +5,6 @@
     <w:p>
       <w:pPr>
         <w:pStyle w:val="Titre"/>
-        <w:pBdr>
-          <w:left w:val="nil"/>
-        </w:pBdr>
         <w:rPr>
           <w:rFonts w:ascii="Helvetica Neue" w:eastAsia="Helvetica Neue" w:hAnsi="Helvetica Neue" w:cs="Helvetica Neue"/>
           <w:b/>
@@ -23,9 +20,6 @@
     <w:p>
       <w:pPr>
         <w:pStyle w:val="Heading2"/>
-        <w:pBdr>
-          <w:left w:val="nil"/>
-        </w:pBdr>
         <w:tabs>
           <w:tab w:val="left" w:pos="708"/>
           <w:tab w:val="left" w:pos="1416"/>
@@ -51,11 +45,6 @@
       </w:r>
     </w:p>
     <w:p>
-      <w:pPr>
-        <w:pBdr>
-          <w:left w:val="nil"/>
-        </w:pBdr>
-      </w:pPr>
       <w:r>
         <w:t>Le but de l’exercice est double:</w:t>
       </w:r>
@@ -66,9 +55,6 @@
           <w:ilvl w:val="0"/>
           <w:numId w:val="2"/>
         </w:numPr>
-        <w:pBdr>
-          <w:left w:val="nil"/>
-        </w:pBdr>
       </w:pPr>
       <w:r>
         <w:rPr>
@@ -88,9 +74,6 @@
           <w:ilvl w:val="0"/>
           <w:numId w:val="2"/>
         </w:numPr>
-        <w:pBdr>
-          <w:left w:val="nil"/>
-        </w:pBdr>
       </w:pPr>
       <w:r>
         <w:t xml:space="preserve">Produire un </w:t>
@@ -131,8 +114,19 @@
         <w:t>en utilisant Adobe Ill</w:t>
       </w:r>
       <w:r>
-        <w:t>ustrator, à partir d’une image fournie.</w:t>
-      </w:r>
+        <w:t>ustrato</w:t>
+      </w:r>
+      <w:r>
+        <w:t xml:space="preserve">r, à partir d’une image fournie (dans le fichier </w:t>
+      </w:r>
+      <w:r>
+        <w:t>04-counties-of-ireland.png</w:t>
+      </w:r>
+      <w:r>
+        <w:t>).</w:t>
+      </w:r>
+      <w:bookmarkStart w:id="0" w:name="_GoBack"/>
+      <w:bookmarkEnd w:id="0"/>
     </w:p>
     <w:p>
       <w:pPr>
@@ -236,33 +230,13 @@
         <w:rPr>
           <w:lang w:val="en-US"/>
         </w:rPr>
-        <w:t xml:space="preserve">Premiers pas </w:t>
-      </w:r>
-      <w:proofErr w:type="spellStart"/>
+        <w:t xml:space="preserve">Premiers pas dans Adobe Illustrator: </w:t>
+      </w:r>
       <w:r>
         <w:rPr>
           <w:lang w:val="en-US"/>
         </w:rPr>
-        <w:t>dans</w:t>
-      </w:r>
-      <w:proofErr w:type="spellEnd"/>
-      <w:r>
-        <w:rPr>
-          <w:lang w:val="en-US"/>
-        </w:rPr>
-        <w:t xml:space="preserve"> Adobe Illustrator: </w:t>
-      </w:r>
-      <w:r>
-        <w:rPr>
-          <w:lang w:val="en-US"/>
-        </w:rPr>
-        <w:t>https://youtu.be/</w:t>
-      </w:r>
-      <w:r>
-        <w:rPr>
-          <w:lang w:val="en-US"/>
-        </w:rPr>
-        <w:t>XXX</w:t>
+        <w:t>https://youtu.be/BjwfXsH7ZKA</w:t>
       </w:r>
     </w:p>
     <w:p>
@@ -289,45 +263,17 @@
           <w:lang w:val="en-US"/>
         </w:rPr>
       </w:pPr>
-      <w:proofErr w:type="spellStart"/>
       <w:r>
         <w:rPr>
           <w:lang w:val="en-US"/>
         </w:rPr>
-        <w:t>L'exercice</w:t>
-      </w:r>
-      <w:proofErr w:type="spellEnd"/>
+        <w:t xml:space="preserve">L'exercice Illustrator de création du fond de carte: </w:t>
+      </w:r>
       <w:r>
         <w:rPr>
           <w:lang w:val="en-US"/>
         </w:rPr>
-        <w:t xml:space="preserve"> Illustrator de </w:t>
-      </w:r>
-      <w:proofErr w:type="spellStart"/>
-      <w:r>
-        <w:rPr>
-          <w:lang w:val="en-US"/>
-        </w:rPr>
-        <w:t>création</w:t>
-      </w:r>
-      <w:proofErr w:type="spellEnd"/>
-      <w:r>
-        <w:rPr>
-          <w:lang w:val="en-US"/>
-        </w:rPr>
-        <w:t xml:space="preserve"> du fond de carte: </w:t>
-      </w:r>
-      <w:r>
-        <w:rPr>
-          <w:lang w:val="en-US"/>
-        </w:rPr>
-        <w:t>https://youtu.be/</w:t>
-      </w:r>
-      <w:r>
-        <w:rPr>
-          <w:lang w:val="en-US"/>
-        </w:rPr>
-        <w:t>XXX</w:t>
+        <w:t>https://youtu.be/8oJ4-Z-or-I</w:t>
       </w:r>
     </w:p>
     <w:p>
@@ -355,8 +301,6 @@
       <w:r>
         <w:t>ou d'aide pour Illustrator</w:t>
       </w:r>
-      <w:bookmarkStart w:id="0" w:name="_GoBack"/>
-      <w:bookmarkEnd w:id="0"/>
       <w:r>
         <w:t>.</w:t>
       </w:r>
@@ -498,15 +442,7 @@
       </w:drawing>
     </w:r>
     <w:r>
-      <w:t xml:space="preserve">Cartographie &amp; SIG –  </w:t>
-    </w:r>
-    <w:proofErr w:type="spellStart"/>
-    <w:r>
-      <w:t>Bachelor</w:t>
-    </w:r>
-    <w:proofErr w:type="spellEnd"/>
-    <w:r>
-      <w:t xml:space="preserve"> FGSE</w:t>
+      <w:t>Cartographie &amp; SIG –  Bachelor FGSE</w:t>
     </w:r>
   </w:p>
   <w:p>
@@ -1065,6 +1001,7 @@
   <w:style w:type="character" w:default="1" w:styleId="Policepardfaut">
     <w:name w:val="Default Paragraph Font"/>
     <w:uiPriority w:val="1"/>
+    <w:semiHidden/>
     <w:unhideWhenUsed/>
   </w:style>
   <w:style w:type="table" w:default="1" w:styleId="TableauNormal">
@@ -1393,6 +1330,7 @@
   <w:style w:type="character" w:default="1" w:styleId="Policepardfaut">
     <w:name w:val="Default Paragraph Font"/>
     <w:uiPriority w:val="1"/>
+    <w:semiHidden/>
     <w:unhideWhenUsed/>
   </w:style>
   <w:style w:type="table" w:default="1" w:styleId="TableauNormal">

</xml_diff>